<commit_message>
Some updates to the data for archiving
</commit_message>
<xml_diff>
--- a/data/for_archiving/Data descriptions.docx
+++ b/data/for_archiving/Data descriptions.docx
@@ -929,14 +929,6 @@
           <w:color w:val="000000"/>
         </w:rPr>
       </w:pPr>
-    </w:p>
-    <w:p>
-      <w:pPr>
-        <w:rPr>
-          <w:rFonts w:ascii="Calibri" w:eastAsia="Times New Roman" w:hAnsi="Calibri"/>
-          <w:color w:val="000000"/>
-        </w:rPr>
-      </w:pPr>
       <w:r>
         <w:rPr>
           <w:rFonts w:ascii="Calibri" w:eastAsia="Times New Roman" w:hAnsi="Calibri"/>
@@ -1107,6 +1099,101 @@
       <w:pPr>
         <w:rPr>
           <w:rFonts w:ascii="Calibri" w:eastAsia="Times New Roman" w:hAnsi="Calibri"/>
+          <w:color w:val="000000"/>
+        </w:rPr>
+      </w:pPr>
+      <w:r>
+        <w:rPr>
+          <w:rFonts w:ascii="Calibri" w:eastAsia="Times New Roman" w:hAnsi="Calibri"/>
+          <w:color w:val="000000"/>
+        </w:rPr>
+        <w:t xml:space="preserve">Lipid </w:t>
+      </w:r>
+      <w:r>
+        <w:rPr>
+          <w:rFonts w:ascii="Calibri" w:eastAsia="Times New Roman" w:hAnsi="Calibri"/>
+          <w:color w:val="000000"/>
+        </w:rPr>
+        <w:t xml:space="preserve">identities </w:t>
+      </w:r>
+      <w:r>
+        <w:rPr>
+          <w:rFonts w:ascii="Calibri" w:eastAsia="Times New Roman" w:hAnsi="Calibri"/>
+          <w:color w:val="000000"/>
+        </w:rPr>
+        <w:t>are resolved only to</w:t>
+      </w:r>
+      <w:r>
+        <w:rPr>
+          <w:rFonts w:ascii="Calibri" w:eastAsia="Times New Roman" w:hAnsi="Calibri"/>
+          <w:color w:val="000000"/>
+        </w:rPr>
+        <w:t xml:space="preserve"> the level of bulk fatty acid composition (i.e., the sum of the properties of the substituents at both the </w:t>
+      </w:r>
+      <w:r>
+        <w:rPr>
+          <w:rFonts w:ascii="Calibri" w:eastAsia="Times New Roman" w:hAnsi="Calibri"/>
+          <w:i/>
+          <w:color w:val="000000"/>
+        </w:rPr>
+        <w:t>sn</w:t>
+      </w:r>
+      <w:r>
+        <w:rPr>
+          <w:rFonts w:ascii="Calibri" w:eastAsia="Times New Roman" w:hAnsi="Calibri"/>
+          <w:color w:val="000000"/>
+        </w:rPr>
+        <w:t xml:space="preserve">-1 and </w:t>
+      </w:r>
+      <w:r>
+        <w:rPr>
+          <w:rFonts w:ascii="Calibri" w:eastAsia="Times New Roman" w:hAnsi="Calibri"/>
+          <w:i/>
+          <w:color w:val="000000"/>
+        </w:rPr>
+        <w:t>sn</w:t>
+      </w:r>
+      <w:r>
+        <w:rPr>
+          <w:rFonts w:ascii="Calibri" w:eastAsia="Times New Roman" w:hAnsi="Calibri"/>
+          <w:color w:val="000000"/>
+        </w:rPr>
+        <w:t xml:space="preserve">-2 positions). As a result, </w:t>
+      </w:r>
+      <w:r>
+        <w:rPr>
+          <w:rFonts w:ascii="Calibri" w:eastAsia="Times New Roman" w:hAnsi="Calibri"/>
+          <w:color w:val="000000"/>
+        </w:rPr>
+        <w:t xml:space="preserve">in some </w:t>
+      </w:r>
+      <w:r>
+        <w:rPr>
+          <w:rFonts w:ascii="Calibri" w:eastAsia="Times New Roman" w:hAnsi="Calibri"/>
+          <w:color w:val="000000"/>
+        </w:rPr>
+        <w:t xml:space="preserve">cases (e.g., PC 40:8), several different molecules having the same bulk fatty acid composition have been identified. These can be </w:t>
+      </w:r>
+      <w:r>
+        <w:rPr>
+          <w:rFonts w:ascii="Calibri" w:eastAsia="Times New Roman" w:hAnsi="Calibri"/>
+          <w:color w:val="000000"/>
+        </w:rPr>
+        <w:t>distinguished by retention time, which is given in the “Comment” field for each entry.</w:t>
+      </w:r>
+    </w:p>
+    <w:p>
+      <w:pPr>
+        <w:rPr>
+          <w:rFonts w:ascii="Calibri" w:eastAsia="Times New Roman" w:hAnsi="Calibri"/>
+          <w:color w:val="000000"/>
+        </w:rPr>
+      </w:pPr>
+    </w:p>
+    <w:p>
+      <w:pPr>
+        <w:rPr>
+          <w:rFonts w:ascii="Calibri" w:eastAsia="Times New Roman" w:hAnsi="Calibri"/>
           <w:b/>
           <w:color w:val="000000"/>
         </w:rPr>
@@ -1136,8 +1223,6 @@
           <w:color w:val="000000"/>
         </w:rPr>
       </w:pPr>
-      <w:bookmarkStart w:id="0" w:name="_GoBack"/>
-      <w:bookmarkEnd w:id="0"/>
       <w:r>
         <w:rPr>
           <w:rFonts w:ascii="Calibri" w:eastAsia="Times New Roman" w:hAnsi="Calibri"/>
@@ -1521,6 +1606,89 @@
         </w:rPr>
         <w:t xml:space="preserve"> internal standard.</w:t>
       </w:r>
+    </w:p>
+    <w:p>
+      <w:pPr>
+        <w:rPr>
+          <w:rFonts w:ascii="Calibri" w:eastAsia="Times New Roman" w:hAnsi="Calibri"/>
+          <w:color w:val="000000"/>
+        </w:rPr>
+      </w:pPr>
+    </w:p>
+    <w:p>
+      <w:pPr>
+        <w:rPr>
+          <w:rFonts w:ascii="Calibri" w:eastAsia="Times New Roman" w:hAnsi="Calibri"/>
+          <w:color w:val="000000"/>
+        </w:rPr>
+      </w:pPr>
+      <w:r>
+        <w:rPr>
+          <w:rFonts w:ascii="Calibri" w:eastAsia="Times New Roman" w:hAnsi="Calibri"/>
+          <w:color w:val="000000"/>
+        </w:rPr>
+        <w:t xml:space="preserve">Lipid </w:t>
+      </w:r>
+      <w:r>
+        <w:rPr>
+          <w:rFonts w:ascii="Calibri" w:eastAsia="Times New Roman" w:hAnsi="Calibri"/>
+          <w:color w:val="000000"/>
+        </w:rPr>
+        <w:t xml:space="preserve">identities </w:t>
+      </w:r>
+      <w:r>
+        <w:rPr>
+          <w:rFonts w:ascii="Calibri" w:eastAsia="Times New Roman" w:hAnsi="Calibri"/>
+          <w:color w:val="000000"/>
+        </w:rPr>
+        <w:t>are resolved only to</w:t>
+      </w:r>
+      <w:r>
+        <w:rPr>
+          <w:rFonts w:ascii="Calibri" w:eastAsia="Times New Roman" w:hAnsi="Calibri"/>
+          <w:color w:val="000000"/>
+        </w:rPr>
+        <w:t xml:space="preserve"> the level of bulk fatty acid composition (i.e., the sum of the properties of the substituents at both the </w:t>
+      </w:r>
+      <w:r>
+        <w:rPr>
+          <w:rFonts w:ascii="Calibri" w:eastAsia="Times New Roman" w:hAnsi="Calibri"/>
+          <w:i/>
+          <w:color w:val="000000"/>
+        </w:rPr>
+        <w:t>sn</w:t>
+      </w:r>
+      <w:r>
+        <w:rPr>
+          <w:rFonts w:ascii="Calibri" w:eastAsia="Times New Roman" w:hAnsi="Calibri"/>
+          <w:color w:val="000000"/>
+        </w:rPr>
+        <w:t xml:space="preserve">-1 and </w:t>
+      </w:r>
+      <w:r>
+        <w:rPr>
+          <w:rFonts w:ascii="Calibri" w:eastAsia="Times New Roman" w:hAnsi="Calibri"/>
+          <w:i/>
+          <w:color w:val="000000"/>
+        </w:rPr>
+        <w:t>sn</w:t>
+      </w:r>
+      <w:r>
+        <w:rPr>
+          <w:rFonts w:ascii="Calibri" w:eastAsia="Times New Roman" w:hAnsi="Calibri"/>
+          <w:color w:val="000000"/>
+        </w:rPr>
+        <w:t xml:space="preserve">-2 positions). As a result, in some cases (e.g., DGTS_DGTA 32:1), several different molecules having the same bulk fatty acid composition have been identified. </w:t>
+      </w:r>
+      <w:r>
+        <w:rPr>
+          <w:rFonts w:ascii="Calibri" w:eastAsia="Times New Roman" w:hAnsi="Calibri"/>
+          <w:color w:val="000000"/>
+        </w:rPr>
+        <w:t>These can be distinguished by retention time, which is given in the “Comment” field for each entry.</w:t>
+      </w:r>
+      <w:bookmarkStart w:id="0" w:name="_GoBack"/>
+      <w:bookmarkEnd w:id="0"/>
     </w:p>
     <w:p>
       <w:pPr>

</xml_diff>

<commit_message>
Revising data description for Kd and formatting with new numbers, including uncertainties
</commit_message>
<xml_diff>
--- a/data/for_archiving/Data descriptions.docx
+++ b/data/for_archiving/Data descriptions.docx
@@ -439,23 +439,7 @@
           <w:rFonts w:ascii="Calibri" w:eastAsia="Times New Roman" w:hAnsi="Calibri"/>
           <w:color w:val="000000"/>
         </w:rPr>
-        <w:t xml:space="preserve">a </w:t>
-      </w:r>
-      <w:proofErr w:type="gramStart"/>
-      <w:r>
-        <w:rPr>
-          <w:rFonts w:ascii="Calibri" w:eastAsia="Times New Roman" w:hAnsi="Calibri"/>
-          <w:color w:val="000000"/>
-        </w:rPr>
-        <w:t>75 m</w:t>
-      </w:r>
-      <w:proofErr w:type="gramEnd"/>
-      <w:r>
-        <w:rPr>
-          <w:rFonts w:ascii="Calibri" w:eastAsia="Times New Roman" w:hAnsi="Calibri"/>
-          <w:color w:val="000000"/>
-        </w:rPr>
-        <w:t xml:space="preserve"> deep sampling location about 1 km offshore</w:t>
+        <w:t>a 75 m deep sampling location about 1 km offshore</w:t>
       </w:r>
       <w:r>
         <w:rPr>
@@ -485,7 +469,6 @@
         </w:rPr>
         <w:t xml:space="preserve">low signal-to-noise ratio in the </w:t>
       </w:r>
-      <w:proofErr w:type="gramStart"/>
       <w:r>
         <w:rPr>
           <w:rFonts w:ascii="Calibri" w:eastAsia="Times New Roman" w:hAnsi="Calibri"/>
@@ -494,7 +477,6 @@
         </w:rPr>
         <w:t>in situ</w:t>
       </w:r>
-      <w:proofErr w:type="gramEnd"/>
       <w:r>
         <w:rPr>
           <w:rFonts w:ascii="Calibri" w:eastAsia="Times New Roman" w:hAnsi="Calibri"/>
@@ -586,7 +568,27 @@
                 <w:rPr>
                   <w:rFonts w:ascii="Cambria Math" w:hAnsi="Cambria Math"/>
                 </w:rPr>
-                <m:t>-0.0152λ+3.84</m:t>
+                <m:t>-0.0</m:t>
+              </m:r>
+              <m:r>
+                <w:rPr>
+                  <w:rFonts w:ascii="Cambria Math" w:hAnsi="Cambria Math"/>
+                </w:rPr>
+                <m:t>149</m:t>
+              </m:r>
+              <w:bookmarkStart w:id="0" w:name="_GoBack"/>
+              <w:bookmarkEnd w:id="0"/>
+              <m:r>
+                <w:rPr>
+                  <w:rFonts w:ascii="Cambria Math" w:hAnsi="Cambria Math"/>
+                </w:rPr>
+                <m:t>λ</m:t>
+              </m:r>
+              <m:r>
+                <w:rPr>
+                  <w:rFonts w:ascii="Cambria Math" w:hAnsi="Cambria Math"/>
+                </w:rPr>
+                <m:t>+3.60</m:t>
               </m:r>
             </m:sup>
           </m:sSup>
@@ -659,7 +661,6 @@
           <w:color w:val="000000"/>
         </w:rPr>
       </w:pPr>
-      <w:proofErr w:type="spellStart"/>
       <w:r>
         <w:rPr>
           <w:rFonts w:ascii="Calibri" w:eastAsia="Times New Roman" w:hAnsi="Calibri"/>
@@ -668,7 +669,6 @@
         </w:rPr>
         <w:t>Diatom_cultures_IP-DAG_pmol_totals</w:t>
       </w:r>
-      <w:proofErr w:type="spellEnd"/>
     </w:p>
     <w:p>
       <w:pPr>
@@ -712,23 +712,7 @@
           <w:rFonts w:ascii="Calibri" w:eastAsia="Times New Roman" w:hAnsi="Calibri"/>
           <w:color w:val="000000"/>
         </w:rPr>
-        <w:t xml:space="preserve">Diatoms were isolated by Adrian </w:t>
-      </w:r>
-      <w:proofErr w:type="spellStart"/>
-      <w:r>
-        <w:rPr>
-          <w:rFonts w:ascii="Calibri" w:eastAsia="Times New Roman" w:hAnsi="Calibri"/>
-          <w:color w:val="000000"/>
-        </w:rPr>
-        <w:t>Marchetti</w:t>
-      </w:r>
-      <w:proofErr w:type="spellEnd"/>
-      <w:r>
-        <w:rPr>
-          <w:rFonts w:ascii="Calibri" w:eastAsia="Times New Roman" w:hAnsi="Calibri"/>
-          <w:color w:val="000000"/>
-        </w:rPr>
-        <w:t xml:space="preserve"> </w:t>
+        <w:t xml:space="preserve">Diatoms were isolated by Adrian Marchetti </w:t>
       </w:r>
       <w:r>
         <w:rPr>
@@ -788,23 +772,7 @@
           <w:rFonts w:ascii="Calibri" w:eastAsia="Times New Roman" w:hAnsi="Calibri"/>
           <w:color w:val="000000"/>
         </w:rPr>
-        <w:t xml:space="preserve">) method described in </w:t>
-      </w:r>
-      <w:proofErr w:type="spellStart"/>
-      <w:r>
-        <w:rPr>
-          <w:rFonts w:ascii="Calibri" w:eastAsia="Times New Roman" w:hAnsi="Calibri"/>
-          <w:color w:val="000000"/>
-        </w:rPr>
-        <w:t>Popendorf</w:t>
-      </w:r>
-      <w:proofErr w:type="spellEnd"/>
-      <w:r>
-        <w:rPr>
-          <w:rFonts w:ascii="Calibri" w:eastAsia="Times New Roman" w:hAnsi="Calibri"/>
-          <w:color w:val="000000"/>
-        </w:rPr>
-        <w:t xml:space="preserve"> et al. (2013</w:t>
+        <w:t>) method described in Popendorf et al. (2013</w:t>
       </w:r>
       <w:r>
         <w:rPr>
@@ -834,39 +802,7 @@
           <w:rFonts w:ascii="Calibri" w:eastAsia="Times New Roman" w:hAnsi="Calibri"/>
           <w:color w:val="000000"/>
         </w:rPr>
-        <w:t xml:space="preserve">Lipid extracts were analyzed by HPLC-ESI-MS with data dependent-MS2 acquisition on a high-resolution, accurate mass Thermo Q </w:t>
-      </w:r>
-      <w:proofErr w:type="spellStart"/>
-      <w:r>
-        <w:rPr>
-          <w:rFonts w:ascii="Calibri" w:eastAsia="Times New Roman" w:hAnsi="Calibri"/>
-          <w:color w:val="000000"/>
-        </w:rPr>
-        <w:t>Exactive</w:t>
-      </w:r>
-      <w:proofErr w:type="spellEnd"/>
-      <w:r>
-        <w:rPr>
-          <w:rFonts w:ascii="Calibri" w:eastAsia="Times New Roman" w:hAnsi="Calibri"/>
-          <w:color w:val="000000"/>
-        </w:rPr>
-        <w:t xml:space="preserve"> Hybrid Quadrupole-</w:t>
-      </w:r>
-      <w:proofErr w:type="spellStart"/>
-      <w:r>
-        <w:rPr>
-          <w:rFonts w:ascii="Calibri" w:eastAsia="Times New Roman" w:hAnsi="Calibri"/>
-          <w:color w:val="000000"/>
-        </w:rPr>
-        <w:t>Orbitrap</w:t>
-      </w:r>
-      <w:proofErr w:type="spellEnd"/>
-      <w:r>
-        <w:rPr>
-          <w:rFonts w:ascii="Calibri" w:eastAsia="Times New Roman" w:hAnsi="Calibri"/>
-          <w:color w:val="000000"/>
-        </w:rPr>
-        <w:t xml:space="preserve"> mass spectrometer (ThermoFisher Scientific, Waltham, MA, USA) coupled to an Agilent 1200 HPLC system </w:t>
+        <w:t xml:space="preserve">Lipid extracts were analyzed by HPLC-ESI-MS with data dependent-MS2 acquisition on a high-resolution, accurate mass Thermo Q Exactive Hybrid Quadrupole-Orbitrap mass spectrometer (ThermoFisher Scientific, Waltham, MA, USA) coupled to an Agilent 1200 HPLC system </w:t>
       </w:r>
       <w:r>
         <w:rPr>
@@ -1000,23 +936,7 @@
           <w:rFonts w:ascii="Calibri" w:eastAsia="Times New Roman" w:hAnsi="Calibri"/>
           <w:color w:val="000000"/>
         </w:rPr>
-        <w:t xml:space="preserve"> spectra with those from authentic standards or published reference spectra and (2) by requiring the presence of the same compound identity in data acquired in the opposite HPLC-ESI-MS ionization mode. We confirmed all LOBSTAHS identities at the lipid class level (e.g., PC versus PE, or MGDG versus TAG) using a new, experimental LOBSTAHS feature which automatically detects diagnostic product ion fragments and constant neutral losses (as given in </w:t>
-      </w:r>
-      <w:proofErr w:type="spellStart"/>
-      <w:r>
-        <w:rPr>
-          <w:rFonts w:ascii="Calibri" w:eastAsia="Times New Roman" w:hAnsi="Calibri"/>
-          <w:color w:val="000000"/>
-        </w:rPr>
-        <w:t>Popendorf</w:t>
-      </w:r>
-      <w:proofErr w:type="spellEnd"/>
-      <w:r>
-        <w:rPr>
-          <w:rFonts w:ascii="Calibri" w:eastAsia="Times New Roman" w:hAnsi="Calibri"/>
-          <w:color w:val="000000"/>
-        </w:rPr>
-        <w:t xml:space="preserve"> et al., 2013</w:t>
+        <w:t xml:space="preserve"> spectra with those from authentic standards or published reference spectra and (2) by requiring the presence of the same compound identity in data acquired in the opposite HPLC-ESI-MS ionization mode. We confirmed all LOBSTAHS identities at the lipid class level (e.g., PC versus PE, or MGDG versus TAG) using a new, experimental LOBSTAHS feature which automatically detects diagnostic product ion fragments and constant neutral losses (as given in Popendorf et al., 2013</w:t>
       </w:r>
       <w:r>
         <w:rPr>
@@ -1054,23 +974,7 @@
           <w:rFonts w:ascii="Calibri" w:eastAsia="Times New Roman" w:hAnsi="Calibri"/>
           <w:color w:val="000000"/>
         </w:rPr>
-        <w:t xml:space="preserve"> spectra for each sample. After identification, quantification of </w:t>
-      </w:r>
-      <w:proofErr w:type="spellStart"/>
-      <w:r>
-        <w:rPr>
-          <w:rFonts w:ascii="Calibri" w:eastAsia="Times New Roman" w:hAnsi="Calibri"/>
-          <w:color w:val="000000"/>
-        </w:rPr>
-        <w:t>analytes</w:t>
-      </w:r>
-      <w:proofErr w:type="spellEnd"/>
-      <w:r>
-        <w:rPr>
-          <w:rFonts w:ascii="Calibri" w:eastAsia="Times New Roman" w:hAnsi="Calibri"/>
-          <w:color w:val="000000"/>
-        </w:rPr>
-        <w:t xml:space="preserve"> was performed using a series of standard curves, followed by normalization to concentration of </w:t>
+        <w:t xml:space="preserve"> spectra for each sample. After identification, quantification of analytes was performed using a series of standard curves, followed by normalization to concentration of </w:t>
       </w:r>
       <w:r>
         <w:rPr>
@@ -1256,23 +1160,7 @@
           <w:rFonts w:ascii="Calibri" w:eastAsia="Times New Roman" w:hAnsi="Calibri"/>
           <w:color w:val="000000"/>
         </w:rPr>
-        <w:t xml:space="preserve">were retrieved from depth using standard oceanographic sampling equipment and then collected by vacuum filtration onto 0.2 µm pore size </w:t>
-      </w:r>
-      <w:proofErr w:type="spellStart"/>
-      <w:r>
-        <w:rPr>
-          <w:rFonts w:ascii="Calibri" w:eastAsia="Times New Roman" w:hAnsi="Calibri"/>
-          <w:color w:val="000000"/>
-        </w:rPr>
-        <w:t>Durapore</w:t>
-      </w:r>
-      <w:proofErr w:type="spellEnd"/>
-      <w:r>
-        <w:rPr>
-          <w:rFonts w:ascii="Calibri" w:eastAsia="Times New Roman" w:hAnsi="Calibri"/>
-          <w:color w:val="000000"/>
-        </w:rPr>
-        <w:t xml:space="preserve"> membrane filters; these were frozen immediately at –80°C. Extraction was performed using a modified Bligh and Dyer (Bligh and Dyer, 1959</w:t>
+        <w:t>were retrieved from depth using standard oceanographic sampling equipment and then collected by vacuum filtration onto 0.2 µm pore size Durapore membrane filters; these were frozen immediately at –80°C. Extraction was performed using a modified Bligh and Dyer (Bligh and Dyer, 1959</w:t>
       </w:r>
       <w:r>
         <w:rPr>
@@ -1295,23 +1183,7 @@
           <w:rFonts w:ascii="Calibri" w:eastAsia="Times New Roman" w:hAnsi="Calibri"/>
           <w:color w:val="000000"/>
         </w:rPr>
-        <w:t xml:space="preserve">) method described in </w:t>
-      </w:r>
-      <w:proofErr w:type="spellStart"/>
-      <w:r>
-        <w:rPr>
-          <w:rFonts w:ascii="Calibri" w:eastAsia="Times New Roman" w:hAnsi="Calibri"/>
-          <w:color w:val="000000"/>
-        </w:rPr>
-        <w:t>Popendorf</w:t>
-      </w:r>
-      <w:proofErr w:type="spellEnd"/>
-      <w:r>
-        <w:rPr>
-          <w:rFonts w:ascii="Calibri" w:eastAsia="Times New Roman" w:hAnsi="Calibri"/>
-          <w:color w:val="000000"/>
-        </w:rPr>
-        <w:t xml:space="preserve"> et al. (2013</w:t>
+        <w:t>) method described in Popendorf et al. (2013</w:t>
       </w:r>
       <w:r>
         <w:rPr>
@@ -1341,39 +1213,7 @@
           <w:rFonts w:ascii="Calibri" w:eastAsia="Times New Roman" w:hAnsi="Calibri"/>
           <w:color w:val="000000"/>
         </w:rPr>
-        <w:t xml:space="preserve">Lipid extracts were analyzed by HPLC-ESI-MS with data dependent-MS2 acquisition on a high-resolution, accurate mass Thermo Q </w:t>
-      </w:r>
-      <w:proofErr w:type="spellStart"/>
-      <w:r>
-        <w:rPr>
-          <w:rFonts w:ascii="Calibri" w:eastAsia="Times New Roman" w:hAnsi="Calibri"/>
-          <w:color w:val="000000"/>
-        </w:rPr>
-        <w:t>Exactive</w:t>
-      </w:r>
-      <w:proofErr w:type="spellEnd"/>
-      <w:r>
-        <w:rPr>
-          <w:rFonts w:ascii="Calibri" w:eastAsia="Times New Roman" w:hAnsi="Calibri"/>
-          <w:color w:val="000000"/>
-        </w:rPr>
-        <w:t xml:space="preserve"> Hybrid Quadrupole-</w:t>
-      </w:r>
-      <w:proofErr w:type="spellStart"/>
-      <w:r>
-        <w:rPr>
-          <w:rFonts w:ascii="Calibri" w:eastAsia="Times New Roman" w:hAnsi="Calibri"/>
-          <w:color w:val="000000"/>
-        </w:rPr>
-        <w:t>Orbitrap</w:t>
-      </w:r>
-      <w:proofErr w:type="spellEnd"/>
-      <w:r>
-        <w:rPr>
-          <w:rFonts w:ascii="Calibri" w:eastAsia="Times New Roman" w:hAnsi="Calibri"/>
-          <w:color w:val="000000"/>
-        </w:rPr>
-        <w:t xml:space="preserve"> mass spectrometer (ThermoFisher Scientific, Waltham, MA, USA) coupled to an Agilent 1200 HPLC system </w:t>
+        <w:t xml:space="preserve">Lipid extracts were analyzed by HPLC-ESI-MS with data dependent-MS2 acquisition on a high-resolution, accurate mass Thermo Q Exactive Hybrid Quadrupole-Orbitrap mass spectrometer (ThermoFisher Scientific, Waltham, MA, USA) coupled to an Agilent 1200 HPLC system </w:t>
       </w:r>
       <w:r>
         <w:rPr>
@@ -1520,23 +1360,7 @@
           <w:rFonts w:ascii="Calibri" w:eastAsia="Times New Roman" w:hAnsi="Calibri"/>
           <w:color w:val="000000"/>
         </w:rPr>
-        <w:t xml:space="preserve"> spectra with those from authentic standards or published reference spectra and (2) by requiring the presence of the same compound identity in data acquired in the opposite HPLC-ESI-MS ionization mode. We confirmed all LOBSTAHS identities at the lipid class level (e.g., PC versus PE, or MGDG versus TAG) using a new, experimental LOBSTAHS feature which automatically detects diagnostic product ion fragments and constant neutral losses (as given in </w:t>
-      </w:r>
-      <w:proofErr w:type="spellStart"/>
-      <w:r>
-        <w:rPr>
-          <w:rFonts w:ascii="Calibri" w:eastAsia="Times New Roman" w:hAnsi="Calibri"/>
-          <w:color w:val="000000"/>
-        </w:rPr>
-        <w:t>Popendorf</w:t>
-      </w:r>
-      <w:proofErr w:type="spellEnd"/>
-      <w:r>
-        <w:rPr>
-          <w:rFonts w:ascii="Calibri" w:eastAsia="Times New Roman" w:hAnsi="Calibri"/>
-          <w:color w:val="000000"/>
-        </w:rPr>
-        <w:t xml:space="preserve"> et al., 2013</w:t>
+        <w:t xml:space="preserve"> spectra with those from authentic standards or published reference spectra and (2) by requiring the presence of the same compound identity in data acquired in the opposite HPLC-ESI-MS ionization mode. We confirmed all LOBSTAHS identities at the lipid class level (e.g., PC versus PE, or MGDG versus TAG) using a new, experimental LOBSTAHS feature which automatically detects diagnostic product ion fragments and constant neutral losses (as given in Popendorf et al., 2013</w:t>
       </w:r>
       <w:r>
         <w:rPr>
@@ -1574,23 +1398,7 @@
           <w:rFonts w:ascii="Calibri" w:eastAsia="Times New Roman" w:hAnsi="Calibri"/>
           <w:color w:val="000000"/>
         </w:rPr>
-        <w:t xml:space="preserve"> spectra for each sample. After identification, quantification of </w:t>
-      </w:r>
-      <w:proofErr w:type="spellStart"/>
-      <w:r>
-        <w:rPr>
-          <w:rFonts w:ascii="Calibri" w:eastAsia="Times New Roman" w:hAnsi="Calibri"/>
-          <w:color w:val="000000"/>
-        </w:rPr>
-        <w:t>analytes</w:t>
-      </w:r>
-      <w:proofErr w:type="spellEnd"/>
-      <w:r>
-        <w:rPr>
-          <w:rFonts w:ascii="Calibri" w:eastAsia="Times New Roman" w:hAnsi="Calibri"/>
-          <w:color w:val="000000"/>
-        </w:rPr>
-        <w:t xml:space="preserve"> was performed using a series of standard curves, followed by normalization to concentration of </w:t>
+        <w:t xml:space="preserve"> spectra for each sample. After identification, quantification of analytes was performed using a series of standard curves, followed by normalization to concentration of </w:t>
       </w:r>
       <w:r>
         <w:rPr>
@@ -1687,8 +1495,6 @@
         </w:rPr>
         <w:t>These can be distinguished by retention time, which is given in the “Comment” field for each entry.</w:t>
       </w:r>
-      <w:bookmarkStart w:id="0" w:name="_GoBack"/>
-      <w:bookmarkEnd w:id="0"/>
     </w:p>
     <w:p>
       <w:pPr>
@@ -1707,7 +1513,6 @@
           <w:color w:val="000000"/>
         </w:rPr>
       </w:pPr>
-      <w:proofErr w:type="spellStart"/>
       <w:r>
         <w:rPr>
           <w:rFonts w:ascii="Calibri" w:eastAsia="Times New Roman" w:hAnsi="Calibri"/>
@@ -1716,7 +1521,6 @@
         </w:rPr>
         <w:t>Transmission_spectra_incubation_vessels</w:t>
       </w:r>
-      <w:proofErr w:type="spellEnd"/>
     </w:p>
     <w:p>
       <w:pPr>
@@ -1753,39 +1557,7 @@
           <w:rFonts w:ascii="Calibri" w:eastAsia="Times New Roman" w:hAnsi="Calibri"/>
           <w:color w:val="000000"/>
         </w:rPr>
-        <w:t xml:space="preserve">for various glass and polymer incubation containers acquired using a Thermo Evolution 300 benchtop spectrophotometer. Spectra are reported for passage of light through single thicknesses of fused quartz glass, borosilicate glass, </w:t>
-      </w:r>
-      <w:proofErr w:type="spellStart"/>
-      <w:r>
-        <w:rPr>
-          <w:rFonts w:ascii="Calibri" w:eastAsia="Times New Roman" w:hAnsi="Calibri"/>
-          <w:color w:val="000000"/>
-        </w:rPr>
-        <w:t>polyvinylfluoride</w:t>
-      </w:r>
-      <w:proofErr w:type="spellEnd"/>
-      <w:r>
-        <w:rPr>
-          <w:rFonts w:ascii="Calibri" w:eastAsia="Times New Roman" w:hAnsi="Calibri"/>
-          <w:color w:val="000000"/>
-        </w:rPr>
-        <w:t xml:space="preserve"> film (PVF, sold under the brand name </w:t>
-      </w:r>
-      <w:proofErr w:type="spellStart"/>
-      <w:r>
-        <w:rPr>
-          <w:rFonts w:ascii="Calibri" w:eastAsia="Times New Roman" w:hAnsi="Calibri"/>
-          <w:color w:val="000000"/>
-        </w:rPr>
-        <w:t>Tedlar</w:t>
-      </w:r>
-      <w:proofErr w:type="spellEnd"/>
-      <w:r>
-        <w:rPr>
-          <w:rFonts w:ascii="Calibri" w:eastAsia="Times New Roman" w:hAnsi="Calibri"/>
-          <w:color w:val="000000"/>
-        </w:rPr>
-        <w:t xml:space="preserve">), </w:t>
+        <w:t xml:space="preserve">for various glass and polymer incubation containers acquired using a Thermo Evolution 300 benchtop spectrophotometer. Spectra are reported for passage of light through single thicknesses of fused quartz glass, borosilicate glass, polyvinylfluoride film (PVF, sold under the brand name Tedlar), </w:t>
       </w:r>
       <w:r>
         <w:rPr>
@@ -1853,7 +1625,6 @@
           <w:color w:val="000000"/>
         </w:rPr>
       </w:pPr>
-      <w:proofErr w:type="spellStart"/>
       <w:r>
         <w:rPr>
           <w:rFonts w:ascii="Calibri" w:eastAsia="Times New Roman" w:hAnsi="Calibri"/>
@@ -1878,7 +1649,6 @@
         </w:rPr>
         <w:t>length_specific_molar_abs_coefficients_PC_moieties</w:t>
       </w:r>
-      <w:proofErr w:type="spellEnd"/>
     </w:p>
     <w:p>
       <w:pPr>

</xml_diff>